<commit_message>
Removing visualizations saved in folder
</commit_message>
<xml_diff>
--- a/DataMiningProject.docx
+++ b/DataMiningProject.docx
@@ -164,6 +164,7 @@
           <w:id w:val="-1040119640"/>
           <w:citation/>
         </w:sdtPr>
+        <w:sdtEndPr/>
         <w:sdtContent>
           <w:r>
             <w:rPr>
@@ -299,6 +300,7 @@
           <w:id w:val="401793381"/>
           <w:citation/>
         </w:sdtPr>
+        <w:sdtEndPr/>
         <w:sdtContent>
           <w:r>
             <w:rPr>
@@ -2082,25 +2084,7 @@
           <w:sz w:val="24"/>
           <w:szCs w:val="24"/>
         </w:rPr>
-        <w:t xml:space="preserve">K-Nearest-Neighbors. This method is one of the most intuitive machine learning methods where the use of majority voting is used by the nearest labeled methods. I applied tuning across </w:t>
-      </w:r>
-      <w:proofErr w:type="gramStart"/>
-      <w:r>
-        <w:rPr>
-          <w:rFonts w:ascii="Times New Roman" w:hAnsi="Times New Roman" w:cs="Times New Roman"/>
-          <w:sz w:val="24"/>
-          <w:szCs w:val="24"/>
-        </w:rPr>
-        <w:t>a number of</w:t>
-      </w:r>
-      <w:proofErr w:type="gramEnd"/>
-      <w:r>
-        <w:rPr>
-          <w:rFonts w:ascii="Times New Roman" w:hAnsi="Times New Roman" w:cs="Times New Roman"/>
-          <w:sz w:val="24"/>
-          <w:szCs w:val="24"/>
-        </w:rPr>
-        <w:t xml:space="preserve"> different values of k and found that between 1 and 10 a value of k=7 performed best.</w:t>
+        <w:t>K-Nearest-Neighbors. This method is one of the most intuitive machine learning methods where the use of majority voting is used by the nearest labeled methods. I applied tuning across a number of different values of k and found that between 1 and 10 a value of k=7 performed best.</w:t>
       </w:r>
     </w:p>
     <w:p>
@@ -2253,25 +2237,7 @@
           <w:sz w:val="24"/>
           <w:szCs w:val="24"/>
         </w:rPr>
-        <w:t xml:space="preserve">, </w:t>
-      </w:r>
-      <w:proofErr w:type="gramStart"/>
-      <w:r>
-        <w:rPr>
-          <w:rFonts w:ascii="Times New Roman" w:hAnsi="Times New Roman" w:cs="Times New Roman"/>
-          <w:sz w:val="24"/>
-          <w:szCs w:val="24"/>
-        </w:rPr>
-        <w:t>both of these</w:t>
-      </w:r>
-      <w:proofErr w:type="gramEnd"/>
-      <w:r>
-        <w:rPr>
-          <w:rFonts w:ascii="Times New Roman" w:hAnsi="Times New Roman" w:cs="Times New Roman"/>
-          <w:sz w:val="24"/>
-          <w:szCs w:val="24"/>
-        </w:rPr>
-        <w:t xml:space="preserve"> are scaled values</w:t>
+        <w:t>, both of these are scaled values</w:t>
       </w:r>
       <w:r>
         <w:rPr>
@@ -2312,25 +2278,7 @@
           <w:sz w:val="24"/>
           <w:szCs w:val="24"/>
         </w:rPr>
-        <w:t xml:space="preserve"> An attempt was made to tune the minimum split parameters yielding no new model. However, then the cost function for the amount needed </w:t>
-      </w:r>
-      <w:proofErr w:type="gramStart"/>
-      <w:r>
-        <w:rPr>
-          <w:rFonts w:ascii="Times New Roman" w:hAnsi="Times New Roman" w:cs="Times New Roman"/>
-          <w:sz w:val="24"/>
-          <w:szCs w:val="24"/>
-        </w:rPr>
-        <w:t>in order to</w:t>
-      </w:r>
-      <w:proofErr w:type="gramEnd"/>
-      <w:r>
-        <w:rPr>
-          <w:rFonts w:ascii="Times New Roman" w:hAnsi="Times New Roman" w:cs="Times New Roman"/>
-          <w:sz w:val="24"/>
-          <w:szCs w:val="24"/>
-        </w:rPr>
-        <w:t xml:space="preserve"> add a split was modified and substantially larger trees appeared.</w:t>
+        <w:t xml:space="preserve"> An attempt was made to tune the minimum split parameters yielding no new model. However, then the cost function for the amount needed in order to add a split was modified and substantially larger trees appeared.</w:t>
       </w:r>
     </w:p>
     <w:p>
@@ -3293,2155 +3241,23 @@
           <w:sz w:val="24"/>
           <w:szCs w:val="24"/>
         </w:rPr>
-        <w:t xml:space="preserve">I would suggest that a </w:t>
-      </w:r>
-      <w:proofErr w:type="gramStart"/>
-      <w:r>
-        <w:rPr>
-          <w:rFonts w:ascii="Times New Roman" w:hAnsi="Times New Roman" w:cs="Times New Roman"/>
-          <w:sz w:val="24"/>
-          <w:szCs w:val="24"/>
-        </w:rPr>
-        <w:t>tree based</w:t>
-      </w:r>
-      <w:proofErr w:type="gramEnd"/>
-      <w:r>
-        <w:rPr>
-          <w:rFonts w:ascii="Times New Roman" w:hAnsi="Times New Roman" w:cs="Times New Roman"/>
-          <w:sz w:val="24"/>
-          <w:szCs w:val="24"/>
-        </w:rPr>
-        <w:t xml:space="preserve"> method may be the best </w:t>
-      </w:r>
-      <w:r>
-        <w:rPr>
-          <w:rFonts w:ascii="Times New Roman" w:hAnsi="Times New Roman" w:cs="Times New Roman"/>
-          <w:sz w:val="24"/>
-          <w:szCs w:val="24"/>
-        </w:rPr>
-        <w:t xml:space="preserve">especially given that in the reference “Why Are Pulsars Hard to Find?” the main method used to classify stars as pulsar stars is a tree based method. Since false positives are the main concern as well trees can easily be modified in order to create a larger cost for false positives than for false negatives to the potentially desired point on </w:t>
-      </w:r>
-      <w:proofErr w:type="gramStart"/>
-      <w:r>
-        <w:rPr>
-          <w:rFonts w:ascii="Times New Roman" w:hAnsi="Times New Roman" w:cs="Times New Roman"/>
-          <w:sz w:val="24"/>
-          <w:szCs w:val="24"/>
-        </w:rPr>
-        <w:t>an</w:t>
-      </w:r>
-      <w:proofErr w:type="gramEnd"/>
-      <w:r>
-        <w:rPr>
-          <w:rFonts w:ascii="Times New Roman" w:hAnsi="Times New Roman" w:cs="Times New Roman"/>
-          <w:sz w:val="24"/>
-          <w:szCs w:val="24"/>
-        </w:rPr>
-        <w:t xml:space="preserve"> ROC curve. </w:t>
+        <w:t xml:space="preserve">I would suggest that a tree based method may be the best </w:t>
+      </w:r>
+      <w:r>
+        <w:rPr>
+          <w:rFonts w:ascii="Times New Roman" w:hAnsi="Times New Roman" w:cs="Times New Roman"/>
+          <w:sz w:val="24"/>
+          <w:szCs w:val="24"/>
+        </w:rPr>
+        <w:t xml:space="preserve">especially given that in the reference “Why Are Pulsars Hard to Find?” the main method used to classify stars as pulsar stars is a tree based method. Since false positives are the main concern as well trees can easily be modified in order to create a larger cost for false positives than for false negatives to the potentially desired point on an ROC curve. </w:t>
       </w:r>
     </w:p>
     <w:p>
       <w:pPr>
         <w:pStyle w:val="Heading1"/>
       </w:pPr>
-      <w:r>
-        <w:t>Appendix: R Code</w:t>
-      </w:r>
-    </w:p>
-    <w:p/>
-    <w:p>
-      <w:r>
-        <w:t>#Libraries to use</w:t>
-      </w:r>
-    </w:p>
-    <w:p>
-      <w:r>
-        <w:t>library(MASS)</w:t>
-      </w:r>
-    </w:p>
-    <w:p>
-      <w:r>
-        <w:t>library(class)</w:t>
-      </w:r>
-    </w:p>
-    <w:p>
-      <w:r>
-        <w:t>library(e1071)</w:t>
-      </w:r>
-    </w:p>
-    <w:p>
-      <w:r>
-        <w:t>library(</w:t>
-      </w:r>
-      <w:proofErr w:type="spellStart"/>
-      <w:r>
-        <w:t>nnet</w:t>
-      </w:r>
-      <w:proofErr w:type="spellEnd"/>
-      <w:r>
-        <w:t>)</w:t>
-      </w:r>
-    </w:p>
-    <w:p>
-      <w:r>
-        <w:t>library(</w:t>
-      </w:r>
-      <w:proofErr w:type="spellStart"/>
-      <w:r>
-        <w:t>rpart</w:t>
-      </w:r>
-      <w:proofErr w:type="spellEnd"/>
-      <w:r>
-        <w:t>)</w:t>
-      </w:r>
-    </w:p>
-    <w:p>
-      <w:r>
-        <w:t>library(</w:t>
-      </w:r>
-      <w:proofErr w:type="spellStart"/>
-      <w:r>
-        <w:t>rpart.plot</w:t>
-      </w:r>
-      <w:proofErr w:type="spellEnd"/>
-      <w:r>
-        <w:t>)</w:t>
-      </w:r>
-    </w:p>
-    <w:p>
-      <w:r>
-        <w:t>library(rattle)</w:t>
-      </w:r>
-    </w:p>
-    <w:p/>
-    <w:p>
-      <w:r>
-        <w:t>total = 8</w:t>
-      </w:r>
-    </w:p>
-    <w:p/>
-    <w:p>
-      <w:r>
-        <w:t># This bit of code sets up the working directory and get the data in</w:t>
-      </w:r>
-    </w:p>
-    <w:p>
-      <w:proofErr w:type="spellStart"/>
-      <w:r>
-        <w:t>scriptPath</w:t>
-      </w:r>
-      <w:proofErr w:type="spellEnd"/>
-      <w:r>
-        <w:t xml:space="preserve"> &lt;- function() {</w:t>
-      </w:r>
-    </w:p>
-    <w:p>
-      <w:r>
-        <w:t xml:space="preserve">  </w:t>
-      </w:r>
-      <w:proofErr w:type="spellStart"/>
-      <w:r>
-        <w:t>getSrcDirectory</w:t>
-      </w:r>
-      <w:proofErr w:type="spellEnd"/>
-      <w:r>
-        <w:t>(</w:t>
-      </w:r>
-      <w:proofErr w:type="spellStart"/>
-      <w:r>
-        <w:t>scriptPath</w:t>
-      </w:r>
-      <w:proofErr w:type="spellEnd"/>
-      <w:r>
-        <w:t>);</w:t>
-      </w:r>
-    </w:p>
-    <w:p>
-      <w:r>
-        <w:t>}</w:t>
-      </w:r>
-    </w:p>
-    <w:p>
-      <w:r>
-        <w:t>wd=</w:t>
-      </w:r>
-      <w:proofErr w:type="spellStart"/>
-      <w:r>
-        <w:t>scriptPath</w:t>
-      </w:r>
-      <w:proofErr w:type="spellEnd"/>
-      <w:r>
-        <w:t>()</w:t>
-      </w:r>
-    </w:p>
-    <w:p>
-      <w:proofErr w:type="spellStart"/>
-      <w:r>
-        <w:t>setwd</w:t>
-      </w:r>
-      <w:proofErr w:type="spellEnd"/>
-      <w:r>
-        <w:t>(wd)</w:t>
-      </w:r>
-    </w:p>
-    <w:p/>
-    <w:p>
-      <w:r>
-        <w:t xml:space="preserve">#Reading the data into our R </w:t>
-      </w:r>
-      <w:proofErr w:type="spellStart"/>
-      <w:r>
-        <w:t>envrionment</w:t>
-      </w:r>
-      <w:proofErr w:type="spellEnd"/>
-      <w:r>
-        <w:t xml:space="preserve"> and setting up the data is done here</w:t>
-      </w:r>
-    </w:p>
-    <w:p>
-      <w:r>
-        <w:t>pulsar = read.csv("pulsar_stars.csv")</w:t>
-      </w:r>
-    </w:p>
-    <w:p>
-      <w:r>
-        <w:t>pulsar = pulsar[order(</w:t>
-      </w:r>
-      <w:proofErr w:type="spellStart"/>
-      <w:r>
-        <w:t>pulsar$target_class</w:t>
-      </w:r>
-      <w:proofErr w:type="spellEnd"/>
-      <w:r>
-        <w:t>),]</w:t>
-      </w:r>
-    </w:p>
-    <w:p/>
-    <w:p/>
-    <w:p>
-      <w:r>
-        <w:t>#Drawing some plots to look at the density of the covariates</w:t>
-      </w:r>
-    </w:p>
-    <w:p>
-      <w:r>
-        <w:t># par(</w:t>
-      </w:r>
-      <w:proofErr w:type="spellStart"/>
-      <w:r>
-        <w:t>mfrow</w:t>
-      </w:r>
-      <w:proofErr w:type="spellEnd"/>
-      <w:r>
-        <w:t>=c(1, 2))</w:t>
-      </w:r>
-    </w:p>
-    <w:p>
-      <w:r>
-        <w:t xml:space="preserve"># </w:t>
-      </w:r>
-      <w:proofErr w:type="spellStart"/>
-      <w:r>
-        <w:t>ps</w:t>
-      </w:r>
-      <w:proofErr w:type="spellEnd"/>
-      <w:r>
-        <w:t xml:space="preserve"> = pulsar[which(</w:t>
-      </w:r>
-      <w:proofErr w:type="spellStart"/>
-      <w:r>
-        <w:t>pulsar$target_class</w:t>
-      </w:r>
-      <w:proofErr w:type="spellEnd"/>
-      <w:r>
-        <w:t>==1),]</w:t>
-      </w:r>
-    </w:p>
-    <w:p>
-      <w:r>
-        <w:t xml:space="preserve"># </w:t>
-      </w:r>
-      <w:proofErr w:type="spellStart"/>
-      <w:r>
-        <w:t>nps</w:t>
-      </w:r>
-      <w:proofErr w:type="spellEnd"/>
-      <w:r>
-        <w:t xml:space="preserve"> = pulsar[which(</w:t>
-      </w:r>
-      <w:proofErr w:type="spellStart"/>
-      <w:r>
-        <w:t>pulsar$target_class</w:t>
-      </w:r>
-      <w:proofErr w:type="spellEnd"/>
-      <w:r>
-        <w:t>==0),]</w:t>
-      </w:r>
-    </w:p>
-    <w:p>
-      <w:r>
-        <w:t xml:space="preserve"># </w:t>
-      </w:r>
-      <w:proofErr w:type="spellStart"/>
-      <w:r>
-        <w:t>colnames</w:t>
-      </w:r>
-      <w:proofErr w:type="spellEnd"/>
-      <w:r>
-        <w:t xml:space="preserve"> &lt;- c("Mean IP","SD IP", "Excess Kurtosis IP", "Skew DM </w:t>
-      </w:r>
-      <w:proofErr w:type="spellStart"/>
-      <w:r>
-        <w:t>SNR","Mean</w:t>
-      </w:r>
-      <w:proofErr w:type="spellEnd"/>
-      <w:r>
-        <w:t xml:space="preserve"> DM SNR","SD DM SNR", "Excess Kurtosis DM SNR", "Skew DM SNR")</w:t>
-      </w:r>
-    </w:p>
-    <w:p>
-      <w:r>
-        <w:t># for (</w:t>
-      </w:r>
-      <w:proofErr w:type="spellStart"/>
-      <w:r>
-        <w:t>i</w:t>
-      </w:r>
-      <w:proofErr w:type="spellEnd"/>
-      <w:r>
-        <w:t xml:space="preserve"> in 1:8) {</w:t>
-      </w:r>
-    </w:p>
-    <w:p>
-      <w:r>
-        <w:t xml:space="preserve">#   </w:t>
-      </w:r>
-    </w:p>
-    <w:p>
-      <w:r>
-        <w:t xml:space="preserve">#   </w:t>
-      </w:r>
-      <w:proofErr w:type="spellStart"/>
-      <w:r>
-        <w:t>d.pos</w:t>
-      </w:r>
-      <w:proofErr w:type="spellEnd"/>
-      <w:r>
-        <w:t xml:space="preserve"> = density(</w:t>
-      </w:r>
-      <w:proofErr w:type="spellStart"/>
-      <w:r>
-        <w:t>ps</w:t>
-      </w:r>
-      <w:proofErr w:type="spellEnd"/>
-      <w:r>
-        <w:t>[,</w:t>
-      </w:r>
-      <w:proofErr w:type="spellStart"/>
-      <w:r>
-        <w:t>i</w:t>
-      </w:r>
-      <w:proofErr w:type="spellEnd"/>
-      <w:r>
-        <w:t>])</w:t>
-      </w:r>
-    </w:p>
-    <w:p>
-      <w:r>
-        <w:t xml:space="preserve">#   </w:t>
-      </w:r>
-      <w:proofErr w:type="spellStart"/>
-      <w:r>
-        <w:t>d.neg</w:t>
-      </w:r>
-      <w:proofErr w:type="spellEnd"/>
-      <w:r>
-        <w:t xml:space="preserve"> = density(</w:t>
-      </w:r>
-      <w:proofErr w:type="spellStart"/>
-      <w:r>
-        <w:t>nps</w:t>
-      </w:r>
-      <w:proofErr w:type="spellEnd"/>
-      <w:r>
-        <w:t>[,</w:t>
-      </w:r>
-      <w:proofErr w:type="spellStart"/>
-      <w:r>
-        <w:t>i</w:t>
-      </w:r>
-      <w:proofErr w:type="spellEnd"/>
-      <w:r>
-        <w:t>])</w:t>
-      </w:r>
-    </w:p>
-    <w:p>
-      <w:r>
-        <w:t>#   hist(</w:t>
-      </w:r>
-      <w:proofErr w:type="spellStart"/>
-      <w:r>
-        <w:t>ps</w:t>
-      </w:r>
-      <w:proofErr w:type="spellEnd"/>
-      <w:r>
-        <w:t>[,</w:t>
-      </w:r>
-      <w:proofErr w:type="spellStart"/>
-      <w:r>
-        <w:t>i</w:t>
-      </w:r>
-      <w:proofErr w:type="spellEnd"/>
-      <w:r>
-        <w:t>], probability =TRUE, main=paste("Positive Density",</w:t>
-      </w:r>
-      <w:proofErr w:type="spellStart"/>
-      <w:r>
-        <w:t>colnames</w:t>
-      </w:r>
-      <w:proofErr w:type="spellEnd"/>
-      <w:r>
-        <w:t>[</w:t>
-      </w:r>
-      <w:proofErr w:type="spellStart"/>
-      <w:r>
-        <w:t>i</w:t>
-      </w:r>
-      <w:proofErr w:type="spellEnd"/>
-      <w:r>
-        <w:t>]))</w:t>
-      </w:r>
-    </w:p>
-    <w:p>
-      <w:r>
-        <w:t>#   lines(d, col="red")</w:t>
-      </w:r>
-    </w:p>
-    <w:p>
-      <w:r>
-        <w:t>#   hist(</w:t>
-      </w:r>
-      <w:proofErr w:type="spellStart"/>
-      <w:r>
-        <w:t>nps</w:t>
-      </w:r>
-      <w:proofErr w:type="spellEnd"/>
-      <w:r>
-        <w:t>[,</w:t>
-      </w:r>
-      <w:proofErr w:type="spellStart"/>
-      <w:r>
-        <w:t>i</w:t>
-      </w:r>
-      <w:proofErr w:type="spellEnd"/>
-      <w:r>
-        <w:t xml:space="preserve">],probability = </w:t>
-      </w:r>
-      <w:proofErr w:type="spellStart"/>
-      <w:r>
-        <w:t>TRUE,main</w:t>
-      </w:r>
-      <w:proofErr w:type="spellEnd"/>
-      <w:r>
-        <w:t>=paste("Negative Density",</w:t>
-      </w:r>
-      <w:proofErr w:type="spellStart"/>
-      <w:r>
-        <w:t>colnames</w:t>
-      </w:r>
-      <w:proofErr w:type="spellEnd"/>
-      <w:r>
-        <w:t>[</w:t>
-      </w:r>
-      <w:proofErr w:type="spellStart"/>
-      <w:r>
-        <w:t>i</w:t>
-      </w:r>
-      <w:proofErr w:type="spellEnd"/>
-      <w:r>
-        <w:t>]))</w:t>
-      </w:r>
-    </w:p>
-    <w:p>
-      <w:r>
-        <w:t>#   lines(d, col="red")</w:t>
-      </w:r>
-    </w:p>
-    <w:p>
-      <w:r>
-        <w:t># }</w:t>
-      </w:r>
-    </w:p>
-    <w:p/>
-    <w:p>
-      <w:r>
-        <w:t>#Setting the seed so we can get similar results every time</w:t>
-      </w:r>
-    </w:p>
-    <w:p>
-      <w:proofErr w:type="spellStart"/>
-      <w:r>
-        <w:t>set.seed</w:t>
-      </w:r>
-      <w:proofErr w:type="spellEnd"/>
-      <w:r>
-        <w:t>(47)</w:t>
-      </w:r>
-    </w:p>
-    <w:p/>
-    <w:p>
-      <w:r>
-        <w:t>#Use about a fifth of the data for each cross validation set</w:t>
-      </w:r>
-    </w:p>
-    <w:p>
-      <w:r>
-        <w:t>rows = 1:17898</w:t>
-      </w:r>
-    </w:p>
-    <w:p>
-      <w:r>
-        <w:t>test_index1 = sample(1:17898,3580)</w:t>
-      </w:r>
-    </w:p>
-    <w:p>
-      <w:r>
-        <w:t>rest1 = rows[-test_index1]</w:t>
-      </w:r>
-    </w:p>
-    <w:p>
-      <w:r>
-        <w:lastRenderedPageBreak/>
-        <w:t>test_index2 = sample(rest1,3580)</w:t>
-      </w:r>
-    </w:p>
-    <w:p>
-      <w:r>
-        <w:t>rest2 = rows[-test_index2]</w:t>
-      </w:r>
-    </w:p>
-    <w:p>
-      <w:r>
-        <w:t>test_index3 = sample(rows[-c(test_index1,test_index2)],3580)</w:t>
-      </w:r>
-    </w:p>
-    <w:p>
-      <w:r>
-        <w:t>rest3 = rows[-test_index3]</w:t>
-      </w:r>
-    </w:p>
-    <w:p>
-      <w:r>
-        <w:t>test_index4 = sample(rows[-c(test_index1,test_index2,test_index3)],3579)</w:t>
-      </w:r>
-    </w:p>
-    <w:p>
-      <w:r>
-        <w:t>rest4 = rows[-test_index4]</w:t>
-      </w:r>
-    </w:p>
-    <w:p>
-      <w:r>
-        <w:t>test_index5 = rows[-c(test_index1,test_index2,test_index3,test_index4)]</w:t>
-      </w:r>
-    </w:p>
-    <w:p>
-      <w:r>
-        <w:t>rest5 = rows[-test_index5]</w:t>
-      </w:r>
-    </w:p>
-    <w:p/>
-    <w:p>
-      <w:r>
-        <w:t>#Descriptive Statistics about the data and different variables in the data set:</w:t>
-      </w:r>
-    </w:p>
-    <w:p>
-      <w:proofErr w:type="spellStart"/>
-      <w:r>
-        <w:t>sapply</w:t>
-      </w:r>
-      <w:proofErr w:type="spellEnd"/>
-      <w:r>
-        <w:t>(</w:t>
-      </w:r>
-      <w:proofErr w:type="spellStart"/>
-      <w:r>
-        <w:t>pulsar,mean</w:t>
-      </w:r>
-      <w:proofErr w:type="spellEnd"/>
-      <w:r>
-        <w:t>)</w:t>
-      </w:r>
-    </w:p>
-    <w:p>
-      <w:proofErr w:type="spellStart"/>
-      <w:r>
-        <w:t>sapply</w:t>
-      </w:r>
-      <w:proofErr w:type="spellEnd"/>
-      <w:r>
-        <w:t>(</w:t>
-      </w:r>
-      <w:proofErr w:type="spellStart"/>
-      <w:r>
-        <w:t>pulsar,sd</w:t>
-      </w:r>
-      <w:proofErr w:type="spellEnd"/>
-      <w:r>
-        <w:t>)</w:t>
-      </w:r>
-    </w:p>
-    <w:p>
-      <w:r>
-        <w:t>pos  = which(</w:t>
-      </w:r>
-      <w:proofErr w:type="spellStart"/>
-      <w:r>
-        <w:t>pulsar$target_class</w:t>
-      </w:r>
-      <w:proofErr w:type="spellEnd"/>
-      <w:r>
-        <w:t>==1)</w:t>
-      </w:r>
-    </w:p>
-    <w:p>
-      <w:proofErr w:type="spellStart"/>
-      <w:r>
-        <w:t>sapply</w:t>
-      </w:r>
-      <w:proofErr w:type="spellEnd"/>
-      <w:r>
-        <w:t>(pulsar[pos,],mean)</w:t>
-      </w:r>
-    </w:p>
-    <w:p>
-      <w:proofErr w:type="spellStart"/>
-      <w:r>
-        <w:t>sapply</w:t>
-      </w:r>
-      <w:proofErr w:type="spellEnd"/>
-      <w:r>
-        <w:t>(pulsar[pos,],</w:t>
-      </w:r>
-      <w:proofErr w:type="spellStart"/>
-      <w:r>
-        <w:t>sd</w:t>
-      </w:r>
-      <w:proofErr w:type="spellEnd"/>
-      <w:r>
-        <w:t>)</w:t>
-      </w:r>
-    </w:p>
-    <w:p>
-      <w:proofErr w:type="spellStart"/>
-      <w:r>
-        <w:t>sapply</w:t>
-      </w:r>
-      <w:proofErr w:type="spellEnd"/>
-      <w:r>
-        <w:t>(pulsar[-pos,],mean)</w:t>
-      </w:r>
-    </w:p>
-    <w:p>
-      <w:proofErr w:type="spellStart"/>
-      <w:r>
-        <w:t>sapply</w:t>
-      </w:r>
-      <w:proofErr w:type="spellEnd"/>
-      <w:r>
-        <w:t>(pulsar[-pos,],</w:t>
-      </w:r>
-      <w:proofErr w:type="spellStart"/>
-      <w:r>
-        <w:t>sd</w:t>
-      </w:r>
-      <w:proofErr w:type="spellEnd"/>
-      <w:r>
-        <w:t>)</w:t>
-      </w:r>
-    </w:p>
-    <w:p/>
-    <w:p>
-      <w:r>
-        <w:t>#Useful Functions:</w:t>
-      </w:r>
-    </w:p>
-    <w:p>
-      <w:proofErr w:type="spellStart"/>
-      <w:r>
-        <w:t>ConfusionMatrix</w:t>
-      </w:r>
-      <w:proofErr w:type="spellEnd"/>
-      <w:r>
-        <w:t xml:space="preserve"> = function(p1,p2,p3,p4,p5){</w:t>
-      </w:r>
-    </w:p>
-    <w:p>
-      <w:r>
-        <w:t xml:space="preserve">  C_P = </w:t>
-      </w:r>
-      <w:proofErr w:type="spellStart"/>
-      <w:r>
-        <w:t>as.data.frame</w:t>
-      </w:r>
-      <w:proofErr w:type="spellEnd"/>
-      <w:r>
-        <w:t>(matrix(</w:t>
-      </w:r>
-      <w:proofErr w:type="spellStart"/>
-      <w:r>
-        <w:t>nrow</w:t>
-      </w:r>
-      <w:proofErr w:type="spellEnd"/>
-      <w:r>
-        <w:t>=17898,ncol=2))</w:t>
-      </w:r>
-    </w:p>
-    <w:p>
-      <w:r>
-        <w:t xml:space="preserve">  </w:t>
-      </w:r>
-      <w:proofErr w:type="spellStart"/>
-      <w:r>
-        <w:t>colnames</w:t>
-      </w:r>
-      <w:proofErr w:type="spellEnd"/>
-      <w:r>
-        <w:t>(C_P) = c("</w:t>
-      </w:r>
-      <w:proofErr w:type="spellStart"/>
-      <w:r>
-        <w:t>True","Predicted</w:t>
-      </w:r>
-      <w:proofErr w:type="spellEnd"/>
-      <w:r>
-        <w:t>")</w:t>
-      </w:r>
-    </w:p>
-    <w:p>
-      <w:r>
-        <w:t xml:space="preserve">  C_P[,1] = pulsar[,9]</w:t>
-      </w:r>
-    </w:p>
-    <w:p>
-      <w:r>
-        <w:t xml:space="preserve">  C_P[test_index1,2] = p1</w:t>
-      </w:r>
-    </w:p>
-    <w:p>
-      <w:r>
-        <w:t xml:space="preserve">  C_P[test_index2,2] = p2</w:t>
-      </w:r>
-    </w:p>
-    <w:p>
-      <w:r>
-        <w:t xml:space="preserve">  C_P[test_index3,2] = p3</w:t>
-      </w:r>
-    </w:p>
-    <w:p>
-      <w:r>
-        <w:t xml:space="preserve">  C_P[test_index4,2] = p4</w:t>
-      </w:r>
-    </w:p>
-    <w:p>
-      <w:r>
-        <w:t xml:space="preserve">  C_P[test_index5,2] = p5</w:t>
-      </w:r>
-    </w:p>
-    <w:p>
-      <w:r>
-        <w:t xml:space="preserve">  </w:t>
-      </w:r>
-    </w:p>
-    <w:p>
-      <w:r>
-        <w:lastRenderedPageBreak/>
-        <w:t xml:space="preserve">  </w:t>
-      </w:r>
-      <w:proofErr w:type="spellStart"/>
-      <w:r>
-        <w:t>C.Matrix</w:t>
-      </w:r>
-      <w:proofErr w:type="spellEnd"/>
-      <w:r>
-        <w:t xml:space="preserve"> = table(C_P[,1],C_P[,2])</w:t>
-      </w:r>
-    </w:p>
-    <w:p>
-      <w:r>
-        <w:t xml:space="preserve">  if(dim(</w:t>
-      </w:r>
-      <w:proofErr w:type="spellStart"/>
-      <w:r>
-        <w:t>C.Matrix</w:t>
-      </w:r>
-      <w:proofErr w:type="spellEnd"/>
-      <w:r>
-        <w:t>)[2]==1){</w:t>
-      </w:r>
-    </w:p>
-    <w:p>
-      <w:r>
-        <w:t xml:space="preserve">    print(</w:t>
-      </w:r>
-      <w:proofErr w:type="spellStart"/>
-      <w:r>
-        <w:t>C.Matrix</w:t>
-      </w:r>
-      <w:proofErr w:type="spellEnd"/>
-      <w:r>
-        <w:t>)</w:t>
-      </w:r>
-    </w:p>
-    <w:p>
-      <w:r>
-        <w:t xml:space="preserve">    return(</w:t>
-      </w:r>
-      <w:proofErr w:type="spellStart"/>
-      <w:r>
-        <w:t>C.Matrix</w:t>
-      </w:r>
-      <w:proofErr w:type="spellEnd"/>
-      <w:r>
-        <w:t>)</w:t>
-      </w:r>
-    </w:p>
-    <w:p>
-      <w:r>
-        <w:t xml:space="preserve">  }</w:t>
-      </w:r>
-    </w:p>
-    <w:p>
-      <w:r>
-        <w:t xml:space="preserve">  else{</w:t>
-      </w:r>
-    </w:p>
-    <w:p>
-      <w:r>
-        <w:t xml:space="preserve">    </w:t>
-      </w:r>
-      <w:proofErr w:type="spellStart"/>
-      <w:r>
-        <w:t>colnames</w:t>
-      </w:r>
-      <w:proofErr w:type="spellEnd"/>
-      <w:r>
-        <w:t>(</w:t>
-      </w:r>
-      <w:proofErr w:type="spellStart"/>
-      <w:r>
-        <w:t>C.Matrix</w:t>
-      </w:r>
-      <w:proofErr w:type="spellEnd"/>
-      <w:r>
-        <w:t>) &lt;- c("Predicted=0","Predicted=1")</w:t>
-      </w:r>
-    </w:p>
-    <w:p>
-      <w:r>
-        <w:t xml:space="preserve">    </w:t>
-      </w:r>
-      <w:proofErr w:type="spellStart"/>
-      <w:r>
-        <w:t>rownames</w:t>
-      </w:r>
-      <w:proofErr w:type="spellEnd"/>
-      <w:r>
-        <w:t>(</w:t>
-      </w:r>
-      <w:proofErr w:type="spellStart"/>
-      <w:r>
-        <w:t>C.Matrix</w:t>
-      </w:r>
-      <w:proofErr w:type="spellEnd"/>
-      <w:r>
-        <w:t>) &lt;- c("True=0","True=1")</w:t>
-      </w:r>
-    </w:p>
-    <w:p>
-      <w:r>
-        <w:t xml:space="preserve">    print(</w:t>
-      </w:r>
-      <w:proofErr w:type="spellStart"/>
-      <w:r>
-        <w:t>C.Matrix</w:t>
-      </w:r>
-      <w:proofErr w:type="spellEnd"/>
-      <w:r>
-        <w:t>)</w:t>
-      </w:r>
-    </w:p>
-    <w:p>
-      <w:r>
-        <w:t xml:space="preserve">    </w:t>
-      </w:r>
-    </w:p>
-    <w:p>
-      <w:r>
-        <w:t xml:space="preserve">    FP = </w:t>
-      </w:r>
-      <w:proofErr w:type="spellStart"/>
-      <w:r>
-        <w:t>C.Matrix</w:t>
-      </w:r>
-      <w:proofErr w:type="spellEnd"/>
-      <w:r>
-        <w:t>[2,1]</w:t>
-      </w:r>
-    </w:p>
-    <w:p>
-      <w:r>
-        <w:t xml:space="preserve">    TP = </w:t>
-      </w:r>
-      <w:proofErr w:type="spellStart"/>
-      <w:r>
-        <w:t>C.Matrix</w:t>
-      </w:r>
-      <w:proofErr w:type="spellEnd"/>
-      <w:r>
-        <w:t>[2,2]</w:t>
-      </w:r>
-    </w:p>
-    <w:p>
-      <w:r>
-        <w:t xml:space="preserve">    FN = </w:t>
-      </w:r>
-      <w:proofErr w:type="spellStart"/>
-      <w:r>
-        <w:t>C.Matrix</w:t>
-      </w:r>
-      <w:proofErr w:type="spellEnd"/>
-      <w:r>
-        <w:t>[1,2]</w:t>
-      </w:r>
-    </w:p>
-    <w:p>
-      <w:r>
-        <w:t xml:space="preserve">    TN = </w:t>
-      </w:r>
-      <w:proofErr w:type="spellStart"/>
-      <w:r>
-        <w:t>C.Matrix</w:t>
-      </w:r>
-      <w:proofErr w:type="spellEnd"/>
-      <w:r>
-        <w:t>[1,1]</w:t>
-      </w:r>
-    </w:p>
-    <w:p>
-      <w:r>
-        <w:t xml:space="preserve">    #Calculating the False Positive:</w:t>
-      </w:r>
-    </w:p>
-    <w:p>
-      <w:r>
-        <w:t xml:space="preserve">    FPR = FP/(FP+TN)</w:t>
-      </w:r>
-    </w:p>
-    <w:p>
-      <w:r>
-        <w:t xml:space="preserve">    FNR = FN/(FN+TN)</w:t>
-      </w:r>
-    </w:p>
-    <w:p>
-      <w:r>
-        <w:t xml:space="preserve">    </w:t>
-      </w:r>
-      <w:proofErr w:type="spellStart"/>
-      <w:r>
-        <w:t>Error.Rate</w:t>
-      </w:r>
-      <w:proofErr w:type="spellEnd"/>
-      <w:r>
-        <w:t xml:space="preserve"> = (FP+FN)/(FP+FN+TP+TN)</w:t>
-      </w:r>
-    </w:p>
-    <w:p>
-      <w:r>
-        <w:t xml:space="preserve">    print(paste("The False Positive Rate is ",FPR))</w:t>
-      </w:r>
-    </w:p>
-    <w:p>
-      <w:r>
-        <w:t xml:space="preserve">    print(paste("The False Negative Rate is ",FNR))</w:t>
-      </w:r>
-    </w:p>
-    <w:p>
-      <w:r>
-        <w:t xml:space="preserve">    print(paste("The Error Rate is ",</w:t>
-      </w:r>
-      <w:proofErr w:type="spellStart"/>
-      <w:r>
-        <w:t>Error.Rate</w:t>
-      </w:r>
-      <w:proofErr w:type="spellEnd"/>
-      <w:r>
-        <w:t>))</w:t>
-      </w:r>
-    </w:p>
-    <w:p>
-      <w:r>
-        <w:t xml:space="preserve">    return(</w:t>
-      </w:r>
-      <w:proofErr w:type="spellStart"/>
-      <w:r>
-        <w:t>C.Matrix</w:t>
-      </w:r>
-      <w:proofErr w:type="spellEnd"/>
-      <w:r>
-        <w:t xml:space="preserve">)  </w:t>
-      </w:r>
-    </w:p>
-    <w:p>
-      <w:r>
-        <w:t xml:space="preserve">    </w:t>
-      </w:r>
-    </w:p>
-    <w:p>
-      <w:r>
-        <w:t xml:space="preserve">  }</w:t>
-      </w:r>
-    </w:p>
-    <w:p>
-      <w:r>
-        <w:t>}</w:t>
-      </w:r>
-    </w:p>
-    <w:p/>
-    <w:p>
-      <w:r>
-        <w:t>#Scaling and centering data:</w:t>
-      </w:r>
-    </w:p>
-    <w:p>
-      <w:r>
-        <w:t>pulsar[,1:8] = scale(pulsar[,1:8])</w:t>
-      </w:r>
-    </w:p>
-    <w:p/>
-    <w:p>
-      <w:r>
-        <w:lastRenderedPageBreak/>
-        <w:t>#</w:t>
-      </w:r>
-      <w:proofErr w:type="gramStart"/>
-      <w:r>
-        <w:t>in order to</w:t>
-      </w:r>
-      <w:proofErr w:type="gramEnd"/>
-      <w:r>
-        <w:t xml:space="preserve"> time how long our code takes</w:t>
-      </w:r>
-    </w:p>
-    <w:p>
-      <w:proofErr w:type="spellStart"/>
-      <w:r>
-        <w:t>time.tests</w:t>
-      </w:r>
-      <w:proofErr w:type="spellEnd"/>
-      <w:r>
-        <w:t xml:space="preserve"> = rep(0,5)</w:t>
-      </w:r>
-    </w:p>
-    <w:p>
-      <w:r>
-        <w:t>names(</w:t>
-      </w:r>
-      <w:proofErr w:type="spellStart"/>
-      <w:r>
-        <w:t>time.tests</w:t>
-      </w:r>
-      <w:proofErr w:type="spellEnd"/>
-      <w:r>
-        <w:t>) = c("</w:t>
-      </w:r>
-      <w:proofErr w:type="spellStart"/>
-      <w:r>
-        <w:t>SVM","KNN","Logistic</w:t>
-      </w:r>
-      <w:proofErr w:type="spellEnd"/>
-      <w:r>
-        <w:t xml:space="preserve"> </w:t>
-      </w:r>
-      <w:proofErr w:type="spellStart"/>
-      <w:r>
-        <w:t>Regression","Neural</w:t>
-      </w:r>
-      <w:proofErr w:type="spellEnd"/>
-      <w:r>
-        <w:t xml:space="preserve"> </w:t>
-      </w:r>
-      <w:proofErr w:type="spellStart"/>
-      <w:r>
-        <w:t>Network","Tree</w:t>
-      </w:r>
-      <w:proofErr w:type="spellEnd"/>
-      <w:r>
-        <w:t>")</w:t>
-      </w:r>
-    </w:p>
-    <w:p>
-      <w:r>
-        <w:t xml:space="preserve"># </w:t>
-      </w:r>
-    </w:p>
-    <w:p>
-      <w:r>
-        <w:t># #First Method: Linear and Quadratic Discriminant Analysis</w:t>
-      </w:r>
-    </w:p>
-    <w:p>
-      <w:r>
-        <w:t>#Commented out to allow code to run faster</w:t>
-      </w:r>
-    </w:p>
-    <w:p>
-      <w:proofErr w:type="spellStart"/>
-      <w:r>
-        <w:t>start.time</w:t>
-      </w:r>
-      <w:proofErr w:type="spellEnd"/>
-      <w:r>
-        <w:t xml:space="preserve"> = </w:t>
-      </w:r>
-      <w:proofErr w:type="spellStart"/>
-      <w:r>
-        <w:t>proc.time</w:t>
-      </w:r>
-      <w:proofErr w:type="spellEnd"/>
-      <w:r>
-        <w:t>()</w:t>
-      </w:r>
-    </w:p>
-    <w:p>
-      <w:r>
-        <w:t>svmfit1 = svm(as.factor(target_class)~.,data=pulsar[rest1,],kernel="linear",scale=F)</w:t>
-      </w:r>
-    </w:p>
-    <w:p>
-      <w:r>
-        <w:t>svmfit2 = svm(as.factor(target_class)~.,data=pulsar[rest2,],kernel="linear",scale=F)</w:t>
-      </w:r>
-    </w:p>
-    <w:p>
-      <w:r>
-        <w:t>svmfit3 = svm(as.factor(target_class)~.,data=pulsar[rest3,],kernel="linear",scale=F)</w:t>
-      </w:r>
-    </w:p>
-    <w:p>
-      <w:r>
-        <w:t>svmfit4 = svm(as.factor(target_class)~.,data=pulsar[rest4,],kernel="linear",scale=F)</w:t>
-      </w:r>
-    </w:p>
-    <w:p>
-      <w:r>
-        <w:t>svmfit5 = svm(as.factor(target_class)~.,data=pulsar[rest5,],kernel="linear",scale=F)</w:t>
-      </w:r>
-    </w:p>
-    <w:p>
-      <w:r>
-        <w:t>svmpredict1 = predict(svmfit1,newdata = pulsar[test_index1,])</w:t>
-      </w:r>
-    </w:p>
-    <w:p>
-      <w:r>
-        <w:t>svmpredict2 = predict(svmfit2,newdata = pulsar[test_index2,])</w:t>
-      </w:r>
-    </w:p>
-    <w:p>
-      <w:r>
-        <w:t>svmpredict3 = predict(svmfit3,newdata = pulsar[test_index3,])</w:t>
-      </w:r>
-    </w:p>
-    <w:p>
-      <w:r>
-        <w:t>svmpredict4 = predict(svmfit4,newdata = pulsar[test_index4,])</w:t>
-      </w:r>
-    </w:p>
-    <w:p>
-      <w:r>
-        <w:t>svmpredict5 = predict(svmfit5,newdata = pulsar[test_index5,])</w:t>
-      </w:r>
-    </w:p>
-    <w:p>
-      <w:r>
-        <w:t>print("SVM Confusion Matrix")</w:t>
-      </w:r>
-    </w:p>
-    <w:p>
-      <w:r>
-        <w:t>ConfusionMatrix(svmpredict1,svmpredict2,svmpredict3,svmpredict4,svmpredict5)</w:t>
-      </w:r>
-    </w:p>
-    <w:p>
-      <w:proofErr w:type="spellStart"/>
-      <w:r>
-        <w:t>time.tests</w:t>
-      </w:r>
-      <w:proofErr w:type="spellEnd"/>
-      <w:r>
-        <w:t>[1] = (</w:t>
-      </w:r>
-      <w:proofErr w:type="spellStart"/>
-      <w:r>
-        <w:t>proc.time</w:t>
-      </w:r>
-      <w:proofErr w:type="spellEnd"/>
-      <w:r>
-        <w:t xml:space="preserve">() - </w:t>
-      </w:r>
-      <w:proofErr w:type="spellStart"/>
-      <w:r>
-        <w:t>start.time</w:t>
-      </w:r>
-      <w:proofErr w:type="spellEnd"/>
-      <w:r>
-        <w:t>)[3]</w:t>
-      </w:r>
-    </w:p>
-    <w:p>
-      <w:proofErr w:type="spellStart"/>
-      <w:r>
-        <w:t>start.time</w:t>
-      </w:r>
-      <w:proofErr w:type="spellEnd"/>
-      <w:r>
-        <w:t xml:space="preserve"> = </w:t>
-      </w:r>
-      <w:proofErr w:type="spellStart"/>
-      <w:r>
-        <w:t>proc.time</w:t>
-      </w:r>
-      <w:proofErr w:type="spellEnd"/>
-      <w:r>
-        <w:t>()</w:t>
-      </w:r>
-    </w:p>
-    <w:p/>
-    <w:p>
-      <w:r>
-        <w:t>#Second method: K-Nearest Neighbors</w:t>
-      </w:r>
-    </w:p>
-    <w:p>
-      <w:r>
-        <w:t>#</w:t>
-      </w:r>
-      <w:proofErr w:type="spellStart"/>
-      <w:r>
-        <w:t>k_tuned</w:t>
-      </w:r>
-      <w:proofErr w:type="spellEnd"/>
-      <w:r>
-        <w:t xml:space="preserve"> =tune.knn(x=pulsar[,-9],y=as.factor(pulsar[,9]),k=1:10,tunecontrol=tune.control(sampling="cross",cross=5))</w:t>
-      </w:r>
-    </w:p>
-    <w:p>
-      <w:r>
-        <w:t>#Tuning gives k of 7</w:t>
-      </w:r>
-    </w:p>
-    <w:p>
-      <w:r>
-        <w:t>k=7</w:t>
-      </w:r>
-    </w:p>
-    <w:p>
-      <w:r>
-        <w:t xml:space="preserve">knn1 &lt;- </w:t>
-      </w:r>
-      <w:proofErr w:type="spellStart"/>
-      <w:r>
-        <w:t>knn</w:t>
-      </w:r>
-      <w:proofErr w:type="spellEnd"/>
-      <w:r>
-        <w:t>(train = pulsar[rest1,1:8],test = pulsar[test_index1,1:8],cl=pulsar[rest1,9],k=k)</w:t>
-      </w:r>
-    </w:p>
-    <w:p>
-      <w:r>
-        <w:t xml:space="preserve">knn2 &lt;- </w:t>
-      </w:r>
-      <w:proofErr w:type="spellStart"/>
-      <w:r>
-        <w:t>knn</w:t>
-      </w:r>
-      <w:proofErr w:type="spellEnd"/>
-      <w:r>
-        <w:t>(train = pulsar[rest2,1:8],test = pulsar[test_index2,1:8],cl=pulsar[rest2,9],k=k)</w:t>
-      </w:r>
-    </w:p>
-    <w:p>
-      <w:r>
-        <w:lastRenderedPageBreak/>
-        <w:t xml:space="preserve">knn3 &lt;- </w:t>
-      </w:r>
-      <w:proofErr w:type="spellStart"/>
-      <w:r>
-        <w:t>knn</w:t>
-      </w:r>
-      <w:proofErr w:type="spellEnd"/>
-      <w:r>
-        <w:t>(train = pulsar[rest3,1:8],test = pulsar[test_index3,1:8],cl=pulsar[rest3,9],k=k)</w:t>
-      </w:r>
-    </w:p>
-    <w:p>
-      <w:r>
-        <w:t xml:space="preserve">knn4 &lt;- </w:t>
-      </w:r>
-      <w:proofErr w:type="spellStart"/>
-      <w:r>
-        <w:t>knn</w:t>
-      </w:r>
-      <w:proofErr w:type="spellEnd"/>
-      <w:r>
-        <w:t>(train = pulsar[rest4,1:8],test = pulsar[test_index4,1:8],cl=pulsar[rest4,9],k=k)</w:t>
-      </w:r>
-    </w:p>
-    <w:p>
-      <w:r>
-        <w:t xml:space="preserve">knn5 &lt;- </w:t>
-      </w:r>
-      <w:proofErr w:type="spellStart"/>
-      <w:r>
-        <w:t>knn</w:t>
-      </w:r>
-      <w:proofErr w:type="spellEnd"/>
-      <w:r>
-        <w:t>(train = pulsar[rest5,1:8],test = pulsar[test_index5,1:8],cl=pulsar[rest5,9],k=k)</w:t>
-      </w:r>
-    </w:p>
-    <w:p>
-      <w:r>
-        <w:t>print("KNN Confusion Matrix with 7 nearest neighbors")</w:t>
-      </w:r>
-    </w:p>
-    <w:p>
-      <w:proofErr w:type="spellStart"/>
-      <w:r>
-        <w:t>ConfusionMatrix</w:t>
-      </w:r>
-      <w:proofErr w:type="spellEnd"/>
-      <w:r>
-        <w:t>(knn1,knn2,knn3,knn4,knn5)</w:t>
-      </w:r>
-    </w:p>
-    <w:p>
-      <w:proofErr w:type="spellStart"/>
-      <w:r>
-        <w:t>time.tests</w:t>
-      </w:r>
-      <w:proofErr w:type="spellEnd"/>
-      <w:r>
-        <w:t>[2] = (</w:t>
-      </w:r>
-      <w:proofErr w:type="spellStart"/>
-      <w:r>
-        <w:t>proc.time</w:t>
-      </w:r>
-      <w:proofErr w:type="spellEnd"/>
-      <w:r>
-        <w:t xml:space="preserve">() - </w:t>
-      </w:r>
-      <w:proofErr w:type="spellStart"/>
-      <w:r>
-        <w:t>start.time</w:t>
-      </w:r>
-      <w:proofErr w:type="spellEnd"/>
-      <w:r>
-        <w:t>)[3]</w:t>
-      </w:r>
-    </w:p>
-    <w:p>
-      <w:proofErr w:type="spellStart"/>
-      <w:r>
-        <w:t>start.time</w:t>
-      </w:r>
-      <w:proofErr w:type="spellEnd"/>
-      <w:r>
-        <w:t xml:space="preserve"> = </w:t>
-      </w:r>
-      <w:proofErr w:type="spellStart"/>
-      <w:r>
-        <w:t>proc.time</w:t>
-      </w:r>
-      <w:proofErr w:type="spellEnd"/>
-      <w:r>
-        <w:t>()</w:t>
-      </w:r>
-    </w:p>
-    <w:p/>
-    <w:p/>
-    <w:p>
-      <w:r>
-        <w:t>#Third Method: Logistic Regression Classifiers</w:t>
-      </w:r>
-    </w:p>
-    <w:p/>
-    <w:p>
-      <w:r>
-        <w:t xml:space="preserve">logitmodel1 = </w:t>
-      </w:r>
-      <w:proofErr w:type="spellStart"/>
-      <w:r>
-        <w:t>glm</w:t>
-      </w:r>
-      <w:proofErr w:type="spellEnd"/>
-      <w:r>
-        <w:t>(</w:t>
-      </w:r>
-      <w:proofErr w:type="spellStart"/>
-      <w:r>
-        <w:t>target_class~.,data</w:t>
-      </w:r>
-      <w:proofErr w:type="spellEnd"/>
-      <w:r>
-        <w:t>=pulsar[rest1,],family="binomial")</w:t>
-      </w:r>
-    </w:p>
-    <w:p>
-      <w:r>
-        <w:t>glm1 = round(predict.glm(logitmodel1,type="response",newdata=pulsar[test_index1,1:8]))</w:t>
-      </w:r>
-    </w:p>
-    <w:p>
-      <w:r>
-        <w:t xml:space="preserve">logitmodel2 = </w:t>
-      </w:r>
-      <w:proofErr w:type="spellStart"/>
-      <w:r>
-        <w:t>glm</w:t>
-      </w:r>
-      <w:proofErr w:type="spellEnd"/>
-      <w:r>
-        <w:t>(</w:t>
-      </w:r>
-      <w:proofErr w:type="spellStart"/>
-      <w:r>
-        <w:t>target_class~.,data</w:t>
-      </w:r>
-      <w:proofErr w:type="spellEnd"/>
-      <w:r>
-        <w:t>=pulsar[rest2,],family="binomial")</w:t>
-      </w:r>
-    </w:p>
-    <w:p>
-      <w:r>
-        <w:t>glm2 = round(predict.glm(logitmodel2,type="response",newdata=pulsar[test_index2,1:8]))</w:t>
-      </w:r>
-    </w:p>
-    <w:p>
-      <w:r>
-        <w:t xml:space="preserve">logitmodel3 = </w:t>
-      </w:r>
-      <w:proofErr w:type="spellStart"/>
-      <w:r>
-        <w:t>glm</w:t>
-      </w:r>
-      <w:proofErr w:type="spellEnd"/>
-      <w:r>
-        <w:t>(</w:t>
-      </w:r>
-      <w:proofErr w:type="spellStart"/>
-      <w:r>
-        <w:t>target_class~.,data</w:t>
-      </w:r>
-      <w:proofErr w:type="spellEnd"/>
-      <w:r>
-        <w:t>=pulsar[rest3,],family="binomial")</w:t>
-      </w:r>
-    </w:p>
-    <w:p>
-      <w:r>
-        <w:t>glm3 = round(predict.glm(logitmodel3,type="response",newdata=pulsar[test_index3,1:8]))</w:t>
-      </w:r>
-    </w:p>
-    <w:p>
-      <w:r>
-        <w:t xml:space="preserve">logitmodel4 = </w:t>
-      </w:r>
-      <w:proofErr w:type="spellStart"/>
-      <w:r>
-        <w:t>glm</w:t>
-      </w:r>
-      <w:proofErr w:type="spellEnd"/>
-      <w:r>
-        <w:t>(</w:t>
-      </w:r>
-      <w:proofErr w:type="spellStart"/>
-      <w:r>
-        <w:t>target_class~.,data</w:t>
-      </w:r>
-      <w:proofErr w:type="spellEnd"/>
-      <w:r>
-        <w:t>=pulsar[rest4,],family="binomial")</w:t>
-      </w:r>
-    </w:p>
-    <w:p>
-      <w:r>
-        <w:t>glm4 = round(predict.glm(logitmodel4,type="response",newdata=pulsar[test_index4,1:8]))</w:t>
-      </w:r>
-    </w:p>
-    <w:p>
-      <w:r>
-        <w:t xml:space="preserve">logitmodel5 = </w:t>
-      </w:r>
-      <w:proofErr w:type="spellStart"/>
-      <w:r>
-        <w:t>glm</w:t>
-      </w:r>
-      <w:proofErr w:type="spellEnd"/>
-      <w:r>
-        <w:t>(</w:t>
-      </w:r>
-      <w:proofErr w:type="spellStart"/>
-      <w:r>
-        <w:t>target_class~.,data</w:t>
-      </w:r>
-      <w:proofErr w:type="spellEnd"/>
-      <w:r>
-        <w:t>=pulsar[rest5,],family="binomial")</w:t>
-      </w:r>
-    </w:p>
-    <w:p>
-      <w:r>
-        <w:t>glm5 = round(predict.glm(logitmodel5,type="response",newdata=pulsar[test_index5,1:8]))</w:t>
-      </w:r>
-    </w:p>
-    <w:p>
-      <w:r>
-        <w:t>print("Logistic Regression Confusion Matrix")</w:t>
-      </w:r>
-    </w:p>
-    <w:p>
-      <w:proofErr w:type="spellStart"/>
-      <w:r>
-        <w:t>ConfusionMatrix</w:t>
-      </w:r>
-      <w:proofErr w:type="spellEnd"/>
-      <w:r>
-        <w:t>(glm1,glm2,glm3,glm4,glm5)</w:t>
-      </w:r>
-    </w:p>
-    <w:p/>
-    <w:p>
-      <w:proofErr w:type="spellStart"/>
-      <w:r>
-        <w:t>time.tests</w:t>
-      </w:r>
-      <w:proofErr w:type="spellEnd"/>
-      <w:r>
-        <w:t>[3] = (</w:t>
-      </w:r>
-      <w:proofErr w:type="spellStart"/>
-      <w:r>
-        <w:t>proc.time</w:t>
-      </w:r>
-      <w:proofErr w:type="spellEnd"/>
-      <w:r>
-        <w:t xml:space="preserve">() - </w:t>
-      </w:r>
-      <w:proofErr w:type="spellStart"/>
-      <w:r>
-        <w:t>start.time</w:t>
-      </w:r>
-      <w:proofErr w:type="spellEnd"/>
-      <w:r>
-        <w:t>)[3]</w:t>
-      </w:r>
-    </w:p>
-    <w:p>
-      <w:proofErr w:type="spellStart"/>
-      <w:r>
-        <w:t>start.time</w:t>
-      </w:r>
-      <w:proofErr w:type="spellEnd"/>
-      <w:r>
-        <w:t xml:space="preserve"> = </w:t>
-      </w:r>
-      <w:proofErr w:type="spellStart"/>
-      <w:r>
-        <w:t>proc.time</w:t>
-      </w:r>
-      <w:proofErr w:type="spellEnd"/>
-      <w:r>
-        <w:t>()</w:t>
-      </w:r>
-    </w:p>
-    <w:p>
-      <w:r>
-        <w:t># Fourth Method: Neural Network Classifiers</w:t>
-      </w:r>
-    </w:p>
-    <w:p>
-      <w:r>
-        <w:t xml:space="preserve">#tune.nnet(x=pulsar[,1:8],y=pulsar[,9],data=pulsar,size=1:8,trace=FALSE,tunecontrol = </w:t>
-      </w:r>
-      <w:proofErr w:type="spellStart"/>
-      <w:r>
-        <w:t>tune.control</w:t>
-      </w:r>
-      <w:proofErr w:type="spellEnd"/>
-      <w:r>
-        <w:t>(sampling="</w:t>
-      </w:r>
-      <w:proofErr w:type="spellStart"/>
-      <w:r>
-        <w:t>cross",cross</w:t>
-      </w:r>
-      <w:proofErr w:type="spellEnd"/>
-      <w:r>
-        <w:t>=5))</w:t>
-      </w:r>
-    </w:p>
-    <w:p>
-      <w:r>
-        <w:lastRenderedPageBreak/>
-        <w:t>#Suggests a size of 7</w:t>
-      </w:r>
-    </w:p>
-    <w:p>
-      <w:proofErr w:type="spellStart"/>
-      <w:r>
-        <w:t>sz</w:t>
-      </w:r>
-      <w:proofErr w:type="spellEnd"/>
-      <w:r>
-        <w:t>=7</w:t>
-      </w:r>
-    </w:p>
-    <w:p>
-      <w:r>
-        <w:t xml:space="preserve">nnetfit1 = nnet(x=pulsar[,1:8],y=class.ind(pulsar$target_class),data=pulsar,size=sz,subset=rest1,softmax = </w:t>
-      </w:r>
-      <w:proofErr w:type="spellStart"/>
-      <w:r>
-        <w:t>T,trace</w:t>
-      </w:r>
-      <w:proofErr w:type="spellEnd"/>
-      <w:r>
-        <w:t>=FALSE)</w:t>
-      </w:r>
-    </w:p>
-    <w:p>
-      <w:r>
-        <w:t xml:space="preserve">nnetfit2 = nnet(x=pulsar[,1:8],y=class.ind(pulsar$target_class),data=pulsar,size=sz,subset=rest2,softmax = </w:t>
-      </w:r>
-      <w:proofErr w:type="spellStart"/>
-      <w:r>
-        <w:t>T,trace</w:t>
-      </w:r>
-      <w:proofErr w:type="spellEnd"/>
-      <w:r>
-        <w:t>=FALSE)</w:t>
-      </w:r>
-    </w:p>
-    <w:p>
-      <w:r>
-        <w:t xml:space="preserve">nnetfit3 = nnet(x=pulsar[,1:8],y=class.ind(pulsar$target_class),data=pulsar,size=sz,subset=rest3,softmax = </w:t>
-      </w:r>
-      <w:proofErr w:type="spellStart"/>
-      <w:r>
-        <w:t>T,trace</w:t>
-      </w:r>
-      <w:proofErr w:type="spellEnd"/>
-      <w:r>
-        <w:t>=FALSE)</w:t>
-      </w:r>
-    </w:p>
-    <w:p>
-      <w:r>
-        <w:t xml:space="preserve">nnetfit4 = nnet(x=pulsar[,1:8],y=class.ind(pulsar$target_class),data=pulsar,size=sz,subset=rest4,softmax = </w:t>
-      </w:r>
-      <w:proofErr w:type="spellStart"/>
-      <w:r>
-        <w:t>T,trace</w:t>
-      </w:r>
-      <w:proofErr w:type="spellEnd"/>
-      <w:r>
-        <w:t>=FALSE)</w:t>
-      </w:r>
-    </w:p>
-    <w:p>
-      <w:r>
-        <w:t xml:space="preserve">nnetfit5 = nnet(x=pulsar[,1:8],y=class.ind(pulsar$target_class),data=pulsar,size=sz,subset=rest5,softmax = </w:t>
-      </w:r>
-      <w:proofErr w:type="spellStart"/>
-      <w:r>
-        <w:t>T,trace</w:t>
-      </w:r>
-      <w:proofErr w:type="spellEnd"/>
-      <w:r>
-        <w:t>=FALSE)</w:t>
-      </w:r>
-    </w:p>
-    <w:p/>
-    <w:p>
-      <w:r>
-        <w:t>nfit1 = predict(nnetfit1,pulsar[test_index1,])</w:t>
-      </w:r>
-    </w:p>
-    <w:p>
-      <w:r>
-        <w:t>nfit2 = predict(nnetfit2,pulsar[test_index2,])</w:t>
-      </w:r>
-    </w:p>
-    <w:p>
-      <w:r>
-        <w:t>nfit3 = predict(nnetfit3,pulsar[test_index3,])</w:t>
-      </w:r>
-    </w:p>
-    <w:p>
-      <w:r>
-        <w:t>nfit4 = predict(nnetfit4,pulsar[test_index4,])</w:t>
-      </w:r>
-    </w:p>
-    <w:p>
-      <w:r>
-        <w:t>nfit5 = predict(nnetfit5,pulsar[test_index5,])</w:t>
-      </w:r>
-    </w:p>
-    <w:p/>
-    <w:p>
-      <w:r>
-        <w:t>nfit1 = round(nfit1[,2])</w:t>
-      </w:r>
-    </w:p>
-    <w:p>
-      <w:r>
-        <w:t>nfit2 = round(nfit2[,2])</w:t>
-      </w:r>
-    </w:p>
-    <w:p>
-      <w:r>
-        <w:t>nfit3 = round(nfit3[,2])</w:t>
-      </w:r>
-    </w:p>
-    <w:p>
-      <w:r>
-        <w:t>nfit4 = round(nfit4[,2])</w:t>
-      </w:r>
-    </w:p>
-    <w:p>
-      <w:r>
-        <w:t>nfit5 = round(nfit5[,2])</w:t>
-      </w:r>
-    </w:p>
-    <w:p/>
-    <w:p>
-      <w:r>
-        <w:t>print("Neural Network Confusion Matrix")</w:t>
-      </w:r>
-    </w:p>
-    <w:p>
-      <w:proofErr w:type="spellStart"/>
-      <w:r>
-        <w:t>ConfusionMatrix</w:t>
-      </w:r>
-      <w:proofErr w:type="spellEnd"/>
-      <w:r>
-        <w:t>(nfit1,nfit2,nfit3,nfit4,nfit5)</w:t>
-      </w:r>
-    </w:p>
-    <w:p/>
-    <w:p>
-      <w:proofErr w:type="spellStart"/>
-      <w:r>
-        <w:t>time.tests</w:t>
-      </w:r>
-      <w:proofErr w:type="spellEnd"/>
-      <w:r>
-        <w:t>[4] = (</w:t>
-      </w:r>
-      <w:proofErr w:type="spellStart"/>
-      <w:r>
-        <w:t>proc.time</w:t>
-      </w:r>
-      <w:proofErr w:type="spellEnd"/>
-      <w:r>
-        <w:t xml:space="preserve">() - </w:t>
-      </w:r>
-      <w:proofErr w:type="spellStart"/>
-      <w:r>
-        <w:t>start.time</w:t>
-      </w:r>
-      <w:proofErr w:type="spellEnd"/>
-      <w:r>
-        <w:t>)[3]</w:t>
-      </w:r>
-    </w:p>
-    <w:p>
-      <w:proofErr w:type="spellStart"/>
-      <w:r>
-        <w:t>start.time</w:t>
-      </w:r>
-      <w:proofErr w:type="spellEnd"/>
-      <w:r>
-        <w:t xml:space="preserve"> = </w:t>
-      </w:r>
-      <w:proofErr w:type="spellStart"/>
-      <w:r>
-        <w:t>proc.time</w:t>
-      </w:r>
-      <w:proofErr w:type="spellEnd"/>
-      <w:r>
-        <w:t>()</w:t>
-      </w:r>
-    </w:p>
-    <w:p>
-      <w:r>
-        <w:lastRenderedPageBreak/>
-        <w:t># Fifth Method: Tree based Classifiers</w:t>
-      </w:r>
-    </w:p>
-    <w:p>
-      <w:r>
-        <w:t>#</w:t>
-      </w:r>
-      <w:proofErr w:type="spellStart"/>
-      <w:r>
-        <w:t>tune.rpart</w:t>
-      </w:r>
-      <w:proofErr w:type="spellEnd"/>
-      <w:r>
-        <w:t>(</w:t>
-      </w:r>
-      <w:proofErr w:type="spellStart"/>
-      <w:r>
-        <w:t>target_class~.,data</w:t>
-      </w:r>
-      <w:proofErr w:type="spellEnd"/>
-      <w:r>
-        <w:t>=</w:t>
-      </w:r>
-      <w:proofErr w:type="spellStart"/>
-      <w:r>
-        <w:t>pulsar,minsplit</w:t>
-      </w:r>
-      <w:proofErr w:type="spellEnd"/>
-      <w:r>
-        <w:t xml:space="preserve">=1:10,tunecontrol = </w:t>
-      </w:r>
-      <w:proofErr w:type="spellStart"/>
-      <w:r>
-        <w:t>tune.control</w:t>
-      </w:r>
-      <w:proofErr w:type="spellEnd"/>
-      <w:r>
-        <w:t>(sampling="</w:t>
-      </w:r>
-      <w:proofErr w:type="spellStart"/>
-      <w:r>
-        <w:t>cross",cross</w:t>
-      </w:r>
-      <w:proofErr w:type="spellEnd"/>
-      <w:r>
-        <w:t>=5))</w:t>
-      </w:r>
-    </w:p>
-    <w:p>
-      <w:r>
-        <w:t xml:space="preserve">#tune.rpart(target_class~.,data=pulsar,cp=seq(.0001,.01,.0005),tunecontrol = </w:t>
-      </w:r>
-      <w:proofErr w:type="spellStart"/>
-      <w:r>
-        <w:t>tune.control</w:t>
-      </w:r>
-      <w:proofErr w:type="spellEnd"/>
-      <w:r>
-        <w:t>(sampling="</w:t>
-      </w:r>
-      <w:proofErr w:type="spellStart"/>
-      <w:r>
-        <w:t>cross",cross</w:t>
-      </w:r>
-      <w:proofErr w:type="spellEnd"/>
-      <w:r>
-        <w:t>=5))</w:t>
-      </w:r>
-    </w:p>
-    <w:p/>
-    <w:p>
-      <w:r>
-        <w:t>#The tuning gives a minimum split of 2 and a cp of .0021, removing these gives the simple tree</w:t>
-      </w:r>
-    </w:p>
-    <w:p/>
-    <w:p>
-      <w:r>
-        <w:t xml:space="preserve">fittree1 = </w:t>
-      </w:r>
-      <w:proofErr w:type="spellStart"/>
-      <w:r>
-        <w:t>rpart</w:t>
-      </w:r>
-      <w:proofErr w:type="spellEnd"/>
-      <w:r>
-        <w:t>(</w:t>
-      </w:r>
-      <w:proofErr w:type="spellStart"/>
-      <w:r>
-        <w:t>target_class~.,data</w:t>
-      </w:r>
-      <w:proofErr w:type="spellEnd"/>
-      <w:r>
-        <w:t>=</w:t>
-      </w:r>
-      <w:proofErr w:type="spellStart"/>
-      <w:r>
-        <w:t>pulsar,minsplit</w:t>
-      </w:r>
-      <w:proofErr w:type="spellEnd"/>
-      <w:r>
-        <w:t>=2,cp= .0021,subset=rest1,method="class")</w:t>
-      </w:r>
-    </w:p>
-    <w:p>
-      <w:r>
-        <w:t xml:space="preserve">fittree2 = </w:t>
-      </w:r>
-      <w:proofErr w:type="spellStart"/>
-      <w:r>
-        <w:t>rpart</w:t>
-      </w:r>
-      <w:proofErr w:type="spellEnd"/>
-      <w:r>
-        <w:t>(</w:t>
-      </w:r>
-      <w:proofErr w:type="spellStart"/>
-      <w:r>
-        <w:t>target_class~.,data</w:t>
-      </w:r>
-      <w:proofErr w:type="spellEnd"/>
-      <w:r>
-        <w:t>=</w:t>
-      </w:r>
-      <w:proofErr w:type="spellStart"/>
-      <w:r>
-        <w:t>pulsar,minsplit</w:t>
-      </w:r>
-      <w:proofErr w:type="spellEnd"/>
-      <w:r>
-        <w:t>=2,cp= .0021,subset=rest2,method="class")</w:t>
-      </w:r>
-    </w:p>
-    <w:p>
-      <w:r>
-        <w:t xml:space="preserve">fittree3 = </w:t>
-      </w:r>
-      <w:proofErr w:type="spellStart"/>
-      <w:r>
-        <w:t>rpart</w:t>
-      </w:r>
-      <w:proofErr w:type="spellEnd"/>
-      <w:r>
-        <w:t>(</w:t>
-      </w:r>
-      <w:proofErr w:type="spellStart"/>
-      <w:r>
-        <w:t>target_class~.,data</w:t>
-      </w:r>
-      <w:proofErr w:type="spellEnd"/>
-      <w:r>
-        <w:t>=</w:t>
-      </w:r>
-      <w:proofErr w:type="spellStart"/>
-      <w:r>
-        <w:t>pulsar,minsplit</w:t>
-      </w:r>
-      <w:proofErr w:type="spellEnd"/>
-      <w:r>
-        <w:t>=2,cp= .0021,subset=rest3,method="class")</w:t>
-      </w:r>
-    </w:p>
-    <w:p>
-      <w:r>
-        <w:t xml:space="preserve">fittree4 = </w:t>
-      </w:r>
-      <w:proofErr w:type="spellStart"/>
-      <w:r>
-        <w:t>rpart</w:t>
-      </w:r>
-      <w:proofErr w:type="spellEnd"/>
-      <w:r>
-        <w:t>(</w:t>
-      </w:r>
-      <w:proofErr w:type="spellStart"/>
-      <w:r>
-        <w:t>target_class~.,data</w:t>
-      </w:r>
-      <w:proofErr w:type="spellEnd"/>
-      <w:r>
-        <w:t>=</w:t>
-      </w:r>
-      <w:proofErr w:type="spellStart"/>
-      <w:r>
-        <w:t>pulsar,minsplit</w:t>
-      </w:r>
-      <w:proofErr w:type="spellEnd"/>
-      <w:r>
-        <w:t>=2,cp= .0021,subset=rest4,method="class")</w:t>
-      </w:r>
-    </w:p>
-    <w:p>
-      <w:r>
-        <w:t xml:space="preserve">fittree5 = </w:t>
-      </w:r>
-      <w:proofErr w:type="spellStart"/>
-      <w:r>
-        <w:t>rpart</w:t>
-      </w:r>
-      <w:proofErr w:type="spellEnd"/>
-      <w:r>
-        <w:t>(</w:t>
-      </w:r>
-      <w:proofErr w:type="spellStart"/>
-      <w:r>
-        <w:t>target_class~.,data</w:t>
-      </w:r>
-      <w:proofErr w:type="spellEnd"/>
-      <w:r>
-        <w:t>=</w:t>
-      </w:r>
-      <w:proofErr w:type="spellStart"/>
-      <w:r>
-        <w:t>pulsar,minsplit</w:t>
-      </w:r>
-      <w:proofErr w:type="spellEnd"/>
-      <w:r>
-        <w:t>=2,cp= .0021,subset=rest5,method="class")</w:t>
-      </w:r>
-    </w:p>
-    <w:p>
-      <w:proofErr w:type="spellStart"/>
-      <w:r>
-        <w:t>fancyRpartPlot</w:t>
-      </w:r>
-      <w:proofErr w:type="spellEnd"/>
-      <w:r>
-        <w:t xml:space="preserve">(fittree5) #All the trees end up looking </w:t>
-      </w:r>
-      <w:proofErr w:type="gramStart"/>
-      <w:r>
-        <w:t>pretty identical</w:t>
-      </w:r>
-      <w:proofErr w:type="gramEnd"/>
-    </w:p>
-    <w:p/>
-    <w:p>
-      <w:r>
-        <w:t>tfit1 = predict(fittree1,pulsar[test_index1,])</w:t>
-      </w:r>
-    </w:p>
-    <w:p>
-      <w:r>
-        <w:t>tfit2 = predict(fittree1,pulsar[test_index2,])</w:t>
-      </w:r>
-    </w:p>
-    <w:p>
-      <w:r>
-        <w:t>tfit3 = predict(fittree1,pulsar[test_index3,])</w:t>
-      </w:r>
-    </w:p>
-    <w:p>
-      <w:r>
-        <w:t>tfit4 = predict(fittree1,pulsar[test_index4,])</w:t>
-      </w:r>
-    </w:p>
-    <w:p>
-      <w:r>
-        <w:t>tfit5 = predict(fittree1,pulsar[test_index5,])</w:t>
-      </w:r>
-    </w:p>
-    <w:p/>
-    <w:p>
-      <w:r>
-        <w:t>tfit1 = round(tfit1[,2])</w:t>
-      </w:r>
-    </w:p>
-    <w:p>
-      <w:r>
-        <w:t>tfit2 = round(tfit2[,2])</w:t>
-      </w:r>
-    </w:p>
-    <w:p>
-      <w:r>
-        <w:t>tfit3 = round(tfit3[,2])</w:t>
-      </w:r>
-    </w:p>
-    <w:p>
-      <w:r>
-        <w:t>tfit4 = round(tfit4[,2])</w:t>
-      </w:r>
-    </w:p>
-    <w:p>
-      <w:r>
-        <w:t>tfit5 = round(tfit5[,2])</w:t>
-      </w:r>
-    </w:p>
-    <w:p/>
-    <w:p>
-      <w:proofErr w:type="spellStart"/>
-      <w:r>
-        <w:t>time.tests</w:t>
-      </w:r>
-      <w:proofErr w:type="spellEnd"/>
-      <w:r>
-        <w:t>[5] = (</w:t>
-      </w:r>
-      <w:proofErr w:type="spellStart"/>
-      <w:r>
-        <w:t>proc.time</w:t>
-      </w:r>
-      <w:proofErr w:type="spellEnd"/>
-      <w:r>
-        <w:t xml:space="preserve">() - </w:t>
-      </w:r>
-      <w:proofErr w:type="spellStart"/>
-      <w:r>
-        <w:t>start.time</w:t>
-      </w:r>
-      <w:proofErr w:type="spellEnd"/>
-      <w:r>
-        <w:t>)[3]</w:t>
-      </w:r>
-    </w:p>
-    <w:p>
-      <w:r>
-        <w:t>print("Tree Confusion Matrix")</w:t>
-      </w:r>
-    </w:p>
-    <w:p>
-      <w:proofErr w:type="spellStart"/>
-      <w:r>
-        <w:lastRenderedPageBreak/>
-        <w:t>ConfusionMatrix</w:t>
-      </w:r>
-      <w:proofErr w:type="spellEnd"/>
-      <w:r>
-        <w:t>(tfit1,tfit2,tfit3,tfit4,tfit5)</w:t>
-      </w:r>
-    </w:p>
-    <w:p/>
-    <w:p>
-      <w:r>
-        <w:t>print(</w:t>
-      </w:r>
-      <w:proofErr w:type="spellStart"/>
-      <w:r>
-        <w:t>time.tests</w:t>
-      </w:r>
-      <w:proofErr w:type="spellEnd"/>
-      <w:r>
-        <w:t>)</w:t>
-      </w:r>
-    </w:p>
-    <w:p>
-      <w:pPr>
-        <w:pStyle w:val="Heading1"/>
-      </w:pPr>
+      <w:bookmarkStart w:id="0" w:name="_GoBack"/>
+      <w:bookmarkEnd w:id="0"/>
       <w:r>
         <w:t>Appendix: Density Graphs of Covariates</w:t>
       </w:r>
@@ -5517,6 +3333,7 @@
           <w:sz w:val="24"/>
           <w:szCs w:val="24"/>
         </w:rPr>
+        <w:lastRenderedPageBreak/>
         <w:drawing>
           <wp:inline distT="0" distB="0" distL="0" distR="0">
             <wp:extent cx="4425666" cy="3421380"/>
@@ -5600,7 +3417,6 @@
           <w:sz w:val="24"/>
           <w:szCs w:val="24"/>
         </w:rPr>
-        <w:lastRenderedPageBreak/>
         <w:drawing>
           <wp:inline distT="0" distB="0" distL="0" distR="0">
             <wp:extent cx="4829791" cy="3733800"/>
@@ -5660,7 +3476,6 @@
           <w:szCs w:val="24"/>
         </w:rPr>
       </w:pPr>
-      <w:bookmarkStart w:id="0" w:name="_GoBack"/>
       <w:r>
         <w:rPr>
           <w:rFonts w:ascii="Times New Roman" w:hAnsi="Times New Roman" w:cs="Times New Roman"/>
@@ -5668,6 +3483,7 @@
           <w:sz w:val="24"/>
           <w:szCs w:val="24"/>
         </w:rPr>
+        <w:lastRenderedPageBreak/>
         <w:drawing>
           <wp:inline distT="0" distB="0" distL="0" distR="0" wp14:anchorId="522A89FA" wp14:editId="44FC14E9">
             <wp:extent cx="4691797" cy="3627120"/>
@@ -5717,7 +3533,6 @@
           </wp:inline>
         </w:drawing>
       </w:r>
-      <w:bookmarkEnd w:id="0"/>
     </w:p>
     <w:p>
       <w:pPr>
@@ -5735,7 +3550,6 @@
           <w:sz w:val="24"/>
           <w:szCs w:val="24"/>
         </w:rPr>
-        <w:lastRenderedPageBreak/>
         <w:drawing>
           <wp:inline distT="0" distB="0" distL="0" distR="0">
             <wp:extent cx="4534090" cy="3505200"/>
@@ -5823,6 +3637,7 @@
           <w:sz w:val="24"/>
           <w:szCs w:val="24"/>
         </w:rPr>
+        <w:lastRenderedPageBreak/>
         <w:drawing>
           <wp:inline distT="0" distB="0" distL="0" distR="0">
             <wp:extent cx="5066352" cy="3916680"/>
@@ -5889,7 +3704,6 @@
           <w:sz w:val="24"/>
           <w:szCs w:val="24"/>
         </w:rPr>
-        <w:lastRenderedPageBreak/>
         <w:drawing>
           <wp:inline distT="0" distB="0" distL="0" distR="0">
             <wp:extent cx="5935980" cy="3810000"/>
@@ -5956,6 +3770,7 @@
           <w:sz w:val="24"/>
           <w:szCs w:val="24"/>
         </w:rPr>
+        <w:lastRenderedPageBreak/>
         <w:drawing>
           <wp:inline distT="0" distB="0" distL="0" distR="0">
             <wp:extent cx="5935980" cy="4084320"/>
@@ -6008,20 +3823,19 @@
     </w:p>
     <w:sdt>
       <w:sdtPr>
+        <w:rPr>
+          <w:rFonts w:asciiTheme="minorHAnsi" w:eastAsiaTheme="minorHAnsi" w:hAnsiTheme="minorHAnsi" w:cstheme="minorBidi"/>
+          <w:color w:val="auto"/>
+          <w:sz w:val="22"/>
+          <w:szCs w:val="22"/>
+        </w:rPr>
         <w:id w:val="304904140"/>
         <w:docPartObj>
           <w:docPartGallery w:val="Bibliographies"/>
           <w:docPartUnique/>
         </w:docPartObj>
       </w:sdtPr>
-      <w:sdtEndPr>
-        <w:rPr>
-          <w:rFonts w:asciiTheme="minorHAnsi" w:eastAsiaTheme="minorHAnsi" w:hAnsiTheme="minorHAnsi" w:cstheme="minorBidi"/>
-          <w:color w:val="auto"/>
-          <w:sz w:val="22"/>
-          <w:szCs w:val="22"/>
-        </w:rPr>
-      </w:sdtEndPr>
+      <w:sdtEndPr/>
       <w:sdtContent>
         <w:p>
           <w:pPr>
@@ -6036,6 +3850,7 @@
             <w:id w:val="-573587230"/>
             <w:bibliography/>
           </w:sdtPr>
+          <w:sdtEndPr/>
           <w:sdtContent>
             <w:p>
               <w:pPr>
@@ -6997,7 +4812,7 @@
 </file>
 
 <file path=customXml/itemProps1.xml><?xml version="1.0" encoding="utf-8"?>
-<ds:datastoreItem xmlns:ds="http://schemas.openxmlformats.org/officeDocument/2006/customXml" ds:itemID="{7367985C-C965-44BD-8B56-927936472874}">
+<ds:datastoreItem xmlns:ds="http://schemas.openxmlformats.org/officeDocument/2006/customXml" ds:itemID="{166B741D-74D0-48E6-AFD1-850CD744A544}">
   <ds:schemaRefs>
     <ds:schemaRef ds:uri="http://schemas.openxmlformats.org/officeDocument/2006/bibliography"/>
   </ds:schemaRefs>

</xml_diff>